<commit_message>
Come at me bro
</commit_message>
<xml_diff>
--- a/Milestone 6/Actual Architecture.docx
+++ b/Milestone 6/Actual Architecture.docx
@@ -8,67 +8,181 @@
           <w:b/>
         </w:rPr>
       </w:pPr>
-      <w:r>
-        <w:rPr>
-          <w:b/>
-        </w:rPr>
-        <w:t>Actual Architecture</w:t>
-      </w:r>
-    </w:p>
-    <w:p>
-      <w:r>
-        <w:rPr>
-          <w:b/>
-        </w:rPr>
-        <w:t xml:space="preserve">Client Architecture: </w:t>
-      </w:r>
-      <w:r>
-        <w:t xml:space="preserve"> This system will run on a single Windows based PC.  This PC will be responsible for storing the Access database.</w:t>
-      </w:r>
-    </w:p>
-    <w:p>
-      <w:r>
-        <w:tab/>
-      </w:r>
-      <w:r>
-        <w:rPr>
-          <w:b/>
-        </w:rPr>
-        <w:t xml:space="preserve">Database: </w:t>
-      </w:r>
-      <w:r>
-        <w:t xml:space="preserve"> The database associated with this system will run on Microsoft Access, which will be stored on the local machine.  This database will store all the data related to the inventory at The MAX. </w:t>
-      </w:r>
-    </w:p>
-    <w:p>
-      <w:r>
-        <w:tab/>
-      </w:r>
-      <w:r>
-        <w:rPr>
-          <w:b/>
-        </w:rPr>
-        <w:t>Administration:</w:t>
-      </w:r>
-      <w:r>
-        <w:t xml:space="preserve">  After implementation management staff at The MAX will be responsible for maintenance of this system.  </w:t>
-      </w:r>
       <w:bookmarkStart w:id="0" w:name="_GoBack"/>
       <w:bookmarkEnd w:id="0"/>
+      <w:r>
+        <w:rPr>
+          <w:b/>
+        </w:rPr>
+        <w:t>Actual Architecture</w:t>
+      </w:r>
+    </w:p>
+    <w:p>
+      <w:r>
+        <w:rPr>
+          <w:b/>
+        </w:rPr>
+        <w:t xml:space="preserve">Client Architecture: </w:t>
+      </w:r>
+      <w:r>
+        <w:t xml:space="preserve"> This system will run on a single Windows based PC.  This PC will be responsible for storing the Access database.</w:t>
+      </w:r>
+      <w:r>
+        <w:t xml:space="preserve">  The PC specifications are:</w:t>
+      </w:r>
+    </w:p>
+    <w:p>
+      <w:pPr>
+        <w:ind w:firstLine="720"/>
+      </w:pPr>
+      <w:r>
+        <w:rPr>
+          <w:b/>
+        </w:rPr>
+        <w:t>Brand:</w:t>
+      </w:r>
+      <w:r>
+        <w:t xml:space="preserve"> Dell</w:t>
+      </w:r>
+    </w:p>
+    <w:p>
+      <w:pPr>
+        <w:ind w:firstLine="720"/>
+      </w:pPr>
+      <w:r>
+        <w:rPr>
+          <w:b/>
+        </w:rPr>
+        <w:t>Model:</w:t>
+      </w:r>
+      <w:r>
+        <w:t xml:space="preserve"> I3455-10041WHT</w:t>
+      </w:r>
+    </w:p>
+    <w:p>
+      <w:pPr>
+        <w:ind w:firstLine="720"/>
+      </w:pPr>
+      <w:r>
+        <w:rPr>
+          <w:b/>
+        </w:rPr>
+        <w:t>Memory:</w:t>
+      </w:r>
+      <w:r>
+        <w:t xml:space="preserve"> 8 GB</w:t>
+      </w:r>
+    </w:p>
+    <w:p>
+      <w:pPr>
+        <w:ind w:firstLine="720"/>
+      </w:pPr>
+      <w:r>
+        <w:rPr>
+          <w:b/>
+        </w:rPr>
+        <w:t>Hard Drive:</w:t>
+      </w:r>
+      <w:r>
+        <w:t xml:space="preserve"> 1 TB</w:t>
+      </w:r>
+      <w:r>
+        <w:tab/>
+        <w:t xml:space="preserve"> </w:t>
+      </w:r>
+    </w:p>
+    <w:p>
+      <w:r>
+        <w:t>This specific model was selected because it is an all-in-one unit which makes for a convenient package.  This model also offers sufficient memory for the needs of the system.</w:t>
+      </w:r>
+    </w:p>
+    <w:p>
+      <w:r>
+        <w:t>The system will also use an external hard drive for back up.  The specifications for this hard drive are:</w:t>
+      </w:r>
+    </w:p>
+    <w:p>
+      <w:pPr>
+        <w:rPr>
+          <w:b/>
+        </w:rPr>
+      </w:pPr>
+      <w:r>
+        <w:tab/>
+      </w:r>
+      <w:r>
+        <w:rPr>
+          <w:b/>
+        </w:rPr>
+        <w:t xml:space="preserve">Brand: </w:t>
+      </w:r>
+      <w:r>
+        <w:t>Western Digital</w:t>
+      </w:r>
+    </w:p>
+    <w:p>
+      <w:pPr>
+        <w:rPr>
+          <w:b/>
+        </w:rPr>
+      </w:pPr>
+      <w:r>
+        <w:rPr>
+          <w:b/>
+        </w:rPr>
+        <w:tab/>
+        <w:t xml:space="preserve">Model: </w:t>
+      </w:r>
+      <w:r>
+        <w:t>WDBYNN0010BBK-WESN</w:t>
+      </w:r>
+    </w:p>
+    <w:p>
+      <w:r>
+        <w:rPr>
+          <w:b/>
+        </w:rPr>
+        <w:tab/>
+        <w:t xml:space="preserve">Hard Drive: </w:t>
+      </w:r>
+      <w:r>
+        <w:t>1 TB</w:t>
+      </w:r>
     </w:p>
     <w:p/>
     <w:p>
       <w:r>
+        <w:tab/>
+      </w:r>
+      <w:r>
+        <w:rPr>
+          <w:b/>
+        </w:rPr>
+        <w:t>Administration:</w:t>
+      </w:r>
+      <w:r>
+        <w:t xml:space="preserve">  After implementation management staff at The MAX will be responsible for maintenance of this system.  </w:t>
+      </w:r>
+    </w:p>
+    <w:p/>
+    <w:p>
+      <w:r>
         <w:rPr>
           <w:b/>
         </w:rPr>
         <w:t>Procurement Process:</w:t>
       </w:r>
       <w:r>
-        <w:t xml:space="preserve">  The MAX will create a purchase order to the vendor once all details are confirmed.  The vendor will then supply Team Awesome</w:t>
-      </w:r>
-      <w:r>
-        <w:t xml:space="preserve"> with the necessary equipment, which will then be configured and implemented.</w:t>
+        <w:t xml:space="preserve">  The MAX </w:t>
+      </w:r>
+      <w:r>
+        <w:t>will purchase this PC</w:t>
+      </w:r>
+      <w:r>
+        <w:t xml:space="preserve"> and hard drive</w:t>
+      </w:r>
+      <w:r>
+        <w:t xml:space="preserve"> from Best Buy.</w:t>
       </w:r>
     </w:p>
     <w:p/>

</xml_diff>